<commit_message>
Revert "Merge branch 'main' of https://github.com/ClausPatrik/Makettoldal"
This reverts commit 174ac2215d3872b59f9b4fa5cae5bfd9d97faf51, reversing
changes made to dadcfb37e65e1f1e5cd92f627ec5ecbc7ad39f5d.
</commit_message>
<xml_diff>
--- a/vizsgaremek_dokumentacio_makettoldal.docx
+++ b/vizsgaremek_dokumentacio_makettoldal.docx
@@ -2208,17 +2208,8 @@
       <w:r>
         <w:t xml:space="preserve">. A rendszer kis erőforrás-igényű, így </w:t>
       </w:r>
-    </w:p>
-    <w:p>
-      <w:pPr>
-        <w:pStyle w:val="NormlWeb"/>
-      </w:pPr>
-    </w:p>
-    <w:p>
-      <w:pPr>
-        <w:pStyle w:val="NormlWeb"/>
-      </w:pPr>
-      <w:r>
+      <w:r>
+        <w:lastRenderedPageBreak/>
         <w:t>alacsonyabb teljesítményű gépeken is használható, azonban az optimális felhasználói élmény érdekében az alábbi konfiguráció javasolt.</w:t>
       </w:r>
     </w:p>
@@ -2507,7 +2498,6 @@
           <w:rStyle w:val="Kiemels2"/>
           <w:rFonts w:eastAsiaTheme="majorEastAsia"/>
         </w:rPr>
-        <w:lastRenderedPageBreak/>
         <w:t>Szükséges szoftverkomponensek:</w:t>
       </w:r>
     </w:p>
@@ -2524,6 +2514,7 @@
           <w:rStyle w:val="Kiemels2"/>
           <w:rFonts w:eastAsiaTheme="majorEastAsia"/>
         </w:rPr>
+        <w:lastRenderedPageBreak/>
         <w:t xml:space="preserve">.NET 6.0 </w:t>
       </w:r>
       <w:proofErr w:type="spellStart"/>
@@ -2920,6 +2911,7 @@
         <w:rPr>
           <w:color w:val="FF0000"/>
         </w:rPr>
+        <w:lastRenderedPageBreak/>
         <w:t>Ajánlott terjedelem: 2 -4 oldal, ábrákkal együtt</w:t>
       </w:r>
     </w:p>
@@ -3129,15 +3121,15 @@
         </w:numPr>
       </w:pPr>
       <w:r>
+        <w:t>Kattintson a „Regisztráció” gombra.</w:t>
+      </w:r>
+    </w:p>
+    <w:p>
+      <w:pPr>
+        <w:pStyle w:val="NormlWeb"/>
+      </w:pPr>
+      <w:r>
         <w:lastRenderedPageBreak/>
-        <w:t>Kattintson a „Regisztráció” gombra.</w:t>
-      </w:r>
-    </w:p>
-    <w:p>
-      <w:pPr>
-        <w:pStyle w:val="NormlWeb"/>
-      </w:pPr>
-      <w:r>
         <w:t>Sikeres regisztráció esetén a rendszer visszajelzést jelenít meg.</w:t>
       </w:r>
     </w:p>
@@ -3298,6 +3290,7 @@
         <w:pStyle w:val="Cmsor2"/>
       </w:pPr>
       <w:r>
+        <w:lastRenderedPageBreak/>
         <w:t>Szűrés</w:t>
       </w:r>
     </w:p>
@@ -4677,14 +4670,27 @@
     <w:pPr>
       <w:pStyle w:val="llb"/>
     </w:pPr>
-    <w:fldSimple w:instr=" DATE   \* MERGEFORMAT ">
-      <w:r>
-        <w:rPr>
-          <w:noProof/>
-        </w:rPr>
-        <w:t>2026. 02. 19.</w:t>
-      </w:r>
-    </w:fldSimple>
+    <w:r>
+      <w:fldChar w:fldCharType="begin"/>
+    </w:r>
+    <w:r>
+      <w:instrText xml:space="preserve"> DATE   \* MERGEFORMAT </w:instrText>
+    </w:r>
+    <w:r>
+      <w:fldChar w:fldCharType="separate"/>
+    </w:r>
+    <w:r>
+      <w:rPr>
+        <w:noProof/>
+      </w:rPr>
+      <w:t>2026. 02. 04.</w:t>
+    </w:r>
+    <w:r>
+      <w:rPr>
+        <w:noProof/>
+      </w:rPr>
+      <w:fldChar w:fldCharType="end"/>
+    </w:r>
     <w:r>
       <w:tab/>
     </w:r>
@@ -4807,11 +4813,9 @@
         <w:tab w:val="right" w:pos="8647"/>
       </w:tabs>
     </w:pPr>
-    <w:proofErr w:type="spellStart"/>
     <w:r>
-      <w:t>MakettMester</w:t>
+      <w:t>Záródolgozat címe</w:t>
     </w:r>
-    <w:proofErr w:type="spellEnd"/>
     <w:r>
       <w:tab/>
     </w:r>
@@ -4837,15 +4841,7 @@
       <w:tab/>
     </w:r>
     <w:r>
-      <w:t xml:space="preserve">Claus Patrik, </w:t>
-    </w:r>
-    <w:proofErr w:type="spellStart"/>
-    <w:r>
-      <w:t>Hohn</w:t>
-    </w:r>
-    <w:proofErr w:type="spellEnd"/>
-    <w:r>
-      <w:t xml:space="preserve"> Márton, Szabados Bendegúz Henrik</w:t>
+      <w:t>Készítő neve</w:t>
     </w:r>
   </w:p>
 </w:hdr>
@@ -10267,25 +10263,16 @@
 </file>
 
 <file path=customXml/item1.xml><?xml version="1.0" encoding="utf-8"?>
-<b:Sources xmlns:b="http://schemas.openxmlformats.org/officeDocument/2006/bibliography" xmlns="http://schemas.openxmlformats.org/officeDocument/2006/bibliography" SelectedStyle="\APA.XSL" StyleName="APA"/>
-</file>
-
-<file path=customXml/item2.xml><?xml version="1.0" encoding="utf-8"?>
 <p:properties xmlns:p="http://schemas.microsoft.com/office/2006/metadata/properties" xmlns:xsi="http://www.w3.org/2001/XMLSchema-instance" xmlns:pc="http://schemas.microsoft.com/office/infopath/2007/PartnerControls">
   <documentManagement/>
 </p:properties>
 </file>
 
-<file path=customXml/item3.xml><?xml version="1.0" encoding="utf-8"?>
-<?mso-contentType ?>
-<FormTemplates xmlns="http://schemas.microsoft.com/sharepoint/v3/contenttype/forms">
-  <Display>DocumentLibraryForm</Display>
-  <Edit>DocumentLibraryForm</Edit>
-  <New>DocumentLibraryForm</New>
-</FormTemplates>
+<file path=customXml/item2.xml><?xml version="1.0" encoding="utf-8"?>
+<b:Sources xmlns:b="http://schemas.openxmlformats.org/officeDocument/2006/bibliography" xmlns="http://schemas.openxmlformats.org/officeDocument/2006/bibliography" SelectedStyle="\APA.XSL" StyleName="APA"/>
 </file>
 
-<file path=customXml/item4.xml><?xml version="1.0" encoding="utf-8"?>
+<file path=customXml/item3.xml><?xml version="1.0" encoding="utf-8"?>
 <ct:contentTypeSchema xmlns:ct="http://schemas.microsoft.com/office/2006/metadata/contentType" xmlns:ma="http://schemas.microsoft.com/office/2006/metadata/properties/metaAttributes" ct:_="" ma:_="" ma:contentTypeName="Dokumentum" ma:contentTypeID="0x0101004AD40832F052A44985CF0BB7E4CC5CE6" ma:contentTypeVersion="3" ma:contentTypeDescription="Új dokumentum létrehozása." ma:contentTypeScope="" ma:versionID="4f645cc22e4e8a025bd08f7a284c6328">
   <xsd:schema xmlns:xsd="http://www.w3.org/2001/XMLSchema" xmlns:xs="http://www.w3.org/2001/XMLSchema" xmlns:p="http://schemas.microsoft.com/office/2006/metadata/properties" xmlns:ns2="61fcff8d-3f70-4849-8ae2-5fe1b28dc513" targetNamespace="http://schemas.microsoft.com/office/2006/metadata/properties" ma:root="true" ma:fieldsID="ce15b709a1860217d3b77958b410e9d8" ns2:_="">
     <xsd:import namespace="61fcff8d-3f70-4849-8ae2-5fe1b28dc513"/>
@@ -10423,15 +10410,16 @@
 </ct:contentTypeSchema>
 </file>
 
-<file path=customXml/itemProps1.xml><?xml version="1.0" encoding="utf-8"?>
-<ds:datastoreItem xmlns:ds="http://schemas.openxmlformats.org/officeDocument/2006/customXml" ds:itemID="{31D8A198-B5FD-41D1-8F98-20D226CAF475}">
-  <ds:schemaRefs>
-    <ds:schemaRef ds:uri="http://schemas.openxmlformats.org/officeDocument/2006/bibliography"/>
-  </ds:schemaRefs>
-</ds:datastoreItem>
+<file path=customXml/item4.xml><?xml version="1.0" encoding="utf-8"?>
+<?mso-contentType ?>
+<FormTemplates xmlns="http://schemas.microsoft.com/sharepoint/v3/contenttype/forms">
+  <Display>DocumentLibraryForm</Display>
+  <Edit>DocumentLibraryForm</Edit>
+  <New>DocumentLibraryForm</New>
+</FormTemplates>
 </file>
 
-<file path=customXml/itemProps2.xml><?xml version="1.0" encoding="utf-8"?>
+<file path=customXml/itemProps1.xml><?xml version="1.0" encoding="utf-8"?>
 <ds:datastoreItem xmlns:ds="http://schemas.openxmlformats.org/officeDocument/2006/customXml" ds:itemID="{4683CF39-CBC1-469A-88EA-F31417A0D119}">
   <ds:schemaRefs>
     <ds:schemaRef ds:uri="http://schemas.microsoft.com/office/2006/metadata/properties"/>
@@ -10440,15 +10428,15 @@
 </ds:datastoreItem>
 </file>
 
-<file path=customXml/itemProps3.xml><?xml version="1.0" encoding="utf-8"?>
-<ds:datastoreItem xmlns:ds="http://schemas.openxmlformats.org/officeDocument/2006/customXml" ds:itemID="{49E9CE2F-4863-430F-A73B-CD3063AB172E}">
+<file path=customXml/itemProps2.xml><?xml version="1.0" encoding="utf-8"?>
+<ds:datastoreItem xmlns:ds="http://schemas.openxmlformats.org/officeDocument/2006/customXml" ds:itemID="{31D8A198-B5FD-41D1-8F98-20D226CAF475}">
   <ds:schemaRefs>
-    <ds:schemaRef ds:uri="http://schemas.microsoft.com/sharepoint/v3/contenttype/forms"/>
+    <ds:schemaRef ds:uri="http://schemas.openxmlformats.org/officeDocument/2006/bibliography"/>
   </ds:schemaRefs>
 </ds:datastoreItem>
 </file>
 
-<file path=customXml/itemProps4.xml><?xml version="1.0" encoding="utf-8"?>
+<file path=customXml/itemProps3.xml><?xml version="1.0" encoding="utf-8"?>
 <ds:datastoreItem xmlns:ds="http://schemas.openxmlformats.org/officeDocument/2006/customXml" ds:itemID="{14969299-495B-4585-A759-CF6FCF6243D8}">
   <ds:schemaRefs>
     <ds:schemaRef ds:uri="http://schemas.microsoft.com/office/2006/metadata/contentType"/>
@@ -10464,4 +10452,12 @@
     <ds:schemaRef ds:uri="http://schemas.microsoft.com/internal/obd"/>
   </ds:schemaRefs>
 </ds:datastoreItem>
+</file>
+
+<file path=customXml/itemProps4.xml><?xml version="1.0" encoding="utf-8"?>
+<ds:datastoreItem xmlns:ds="http://schemas.openxmlformats.org/officeDocument/2006/customXml" ds:itemID="{49E9CE2F-4863-430F-A73B-CD3063AB172E}">
+  <ds:schemaRefs>
+    <ds:schemaRef ds:uri="http://schemas.microsoft.com/sharepoint/v3/contenttype/forms"/>
+  </ds:schemaRefs>
+</ds:datastoreItem>
 </file>
</xml_diff>